<commit_message>
Resume update fo May
</commit_message>
<xml_diff>
--- a/resume/Emeka Benny Obinwa - Resume APR 2023.docx
+++ b/resume/Emeka Benny Obinwa - Resume APR 2023.docx
@@ -161,29 +161,7 @@
             <w:szCs w:val="20"/>
             <w:u w:val="single"/>
           </w:rPr>
-          <w:t>www.ben</w:t>
-        </w:r>
-        <w:r>
-          <w:rPr>
-            <w:rFonts w:ascii="Arial" w:hAnsi="Arial" w:cs="Arial"/>
-            <w:b/>
-            <w:color w:val="002060"/>
-            <w:sz w:val="20"/>
-            <w:szCs w:val="20"/>
-            <w:u w:val="single"/>
-          </w:rPr>
-          <w:t>n</w:t>
-        </w:r>
-        <w:r>
-          <w:rPr>
-            <w:rFonts w:ascii="Arial" w:hAnsi="Arial" w:cs="Arial"/>
-            <w:b/>
-            <w:color w:val="002060"/>
-            <w:sz w:val="20"/>
-            <w:szCs w:val="20"/>
-            <w:u w:val="single"/>
-          </w:rPr>
-          <w:t>y.com.ng</w:t>
+          <w:t>www.benny.com.ng</w:t>
         </w:r>
       </w:hyperlink>
       <w:r>
@@ -534,59 +512,9 @@
           <w:bCs/>
           <w:sz w:val="21"/>
           <w:szCs w:val="21"/>
-          <w:lang w:val="en-NG"/>
-        </w:rPr>
-        <w:t>I review daily IT tickets logged across 19 subsidiary African countries and ensure timely resolution according to SLA</w:t>
-      </w:r>
-      <w:r>
-        <w:rPr>
-          <w:rFonts w:ascii="Arial" w:hAnsi="Arial" w:cs="Arial"/>
-          <w:bCs/>
-          <w:sz w:val="21"/>
-          <w:szCs w:val="21"/>
           <w:lang w:val="en-US"/>
         </w:rPr>
-        <w:t xml:space="preserve"> while providing</w:t>
-      </w:r>
-      <w:r>
-        <w:rPr>
-          <w:rFonts w:ascii="Arial" w:hAnsi="Arial" w:cs="Arial"/>
-          <w:bCs/>
-          <w:sz w:val="21"/>
-          <w:szCs w:val="21"/>
-          <w:lang w:val="en-NG"/>
-        </w:rPr>
-        <w:t xml:space="preserve"> L2 and L3 support and </w:t>
-      </w:r>
-      <w:r>
-        <w:rPr>
-          <w:rFonts w:ascii="Arial" w:hAnsi="Arial" w:cs="Arial"/>
-          <w:bCs/>
-          <w:sz w:val="21"/>
-          <w:szCs w:val="21"/>
-          <w:lang w:val="en-US"/>
-        </w:rPr>
-        <w:t>ensuring</w:t>
-      </w:r>
-      <w:r>
-        <w:rPr>
-          <w:rFonts w:ascii="Arial" w:hAnsi="Arial" w:cs="Arial"/>
-          <w:bCs/>
-          <w:sz w:val="21"/>
-          <w:szCs w:val="21"/>
-          <w:lang w:val="en-NG"/>
-        </w:rPr>
-        <w:t xml:space="preserve"> resolution </w:t>
-      </w:r>
-      <w:r>
-        <w:rPr>
-          <w:rFonts w:ascii="Arial" w:hAnsi="Arial" w:cs="Arial"/>
-          <w:bCs/>
-          <w:sz w:val="21"/>
-          <w:szCs w:val="21"/>
-          <w:lang w:val="en-US"/>
-        </w:rPr>
-        <w:t>of all escalated issues.</w:t>
+        <w:t>Support Executive and Digital Rate Board Administrator for 19 subsidiaries.</w:t>
       </w:r>
     </w:p>
     <w:p>
@@ -612,7 +540,57 @@
           <w:szCs w:val="21"/>
           <w:lang w:val="en-NG"/>
         </w:rPr>
-        <w:t>I drive IT Enterprise project delivery in subsidiaries from inception to production.</w:t>
+        <w:t>I review daily IT tickets logged across 19 subsidiary African countries and ensure timely resolution according to SLA</w:t>
+      </w:r>
+      <w:r>
+        <w:rPr>
+          <w:rFonts w:ascii="Arial" w:hAnsi="Arial" w:cs="Arial"/>
+          <w:bCs/>
+          <w:sz w:val="21"/>
+          <w:szCs w:val="21"/>
+          <w:lang w:val="en-US"/>
+        </w:rPr>
+        <w:t xml:space="preserve"> while providing</w:t>
+      </w:r>
+      <w:r>
+        <w:rPr>
+          <w:rFonts w:ascii="Arial" w:hAnsi="Arial" w:cs="Arial"/>
+          <w:bCs/>
+          <w:sz w:val="21"/>
+          <w:szCs w:val="21"/>
+          <w:lang w:val="en-NG"/>
+        </w:rPr>
+        <w:t xml:space="preserve"> L2 and L3 support and </w:t>
+      </w:r>
+      <w:r>
+        <w:rPr>
+          <w:rFonts w:ascii="Arial" w:hAnsi="Arial" w:cs="Arial"/>
+          <w:bCs/>
+          <w:sz w:val="21"/>
+          <w:szCs w:val="21"/>
+          <w:lang w:val="en-US"/>
+        </w:rPr>
+        <w:t>ensuring</w:t>
+      </w:r>
+      <w:r>
+        <w:rPr>
+          <w:rFonts w:ascii="Arial" w:hAnsi="Arial" w:cs="Arial"/>
+          <w:bCs/>
+          <w:sz w:val="21"/>
+          <w:szCs w:val="21"/>
+          <w:lang w:val="en-NG"/>
+        </w:rPr>
+        <w:t xml:space="preserve"> resolution </w:t>
+      </w:r>
+      <w:r>
+        <w:rPr>
+          <w:rFonts w:ascii="Arial" w:hAnsi="Arial" w:cs="Arial"/>
+          <w:bCs/>
+          <w:sz w:val="21"/>
+          <w:szCs w:val="21"/>
+          <w:lang w:val="en-US"/>
+        </w:rPr>
+        <w:t>of all escalated issues.</w:t>
       </w:r>
     </w:p>
     <w:p>
@@ -638,27 +616,7 @@
           <w:szCs w:val="21"/>
           <w:lang w:val="en-NG"/>
         </w:rPr>
-        <w:t>I prepare</w:t>
-      </w:r>
-      <w:r>
-        <w:rPr>
-          <w:rFonts w:ascii="Arial" w:hAnsi="Arial" w:cs="Arial"/>
-          <w:bCs/>
-          <w:sz w:val="21"/>
-          <w:szCs w:val="21"/>
-          <w:lang w:val="en-US"/>
-        </w:rPr>
-        <w:t xml:space="preserve"> and share</w:t>
-      </w:r>
-      <w:r>
-        <w:rPr>
-          <w:rFonts w:ascii="Arial" w:hAnsi="Arial" w:cs="Arial"/>
-          <w:bCs/>
-          <w:sz w:val="21"/>
-          <w:szCs w:val="21"/>
-          <w:lang w:val="en-NG"/>
-        </w:rPr>
-        <w:t xml:space="preserve"> detailed progress reports on ongoing projects in the subsidiaries and group at large.</w:t>
+        <w:t>I drive IT Enterprise project delivery in subsidiaries from inception to production.</w:t>
       </w:r>
     </w:p>
     <w:p>
@@ -684,7 +642,73 @@
           <w:szCs w:val="21"/>
           <w:lang w:val="en-NG"/>
         </w:rPr>
-        <w:t xml:space="preserve">I prepare and share training materials to aid </w:t>
+        <w:t>I prepare</w:t>
+      </w:r>
+      <w:r>
+        <w:rPr>
+          <w:rFonts w:ascii="Arial" w:hAnsi="Arial" w:cs="Arial"/>
+          <w:bCs/>
+          <w:sz w:val="21"/>
+          <w:szCs w:val="21"/>
+          <w:lang w:val="en-US"/>
+        </w:rPr>
+        <w:t xml:space="preserve"> and share</w:t>
+      </w:r>
+      <w:r>
+        <w:rPr>
+          <w:rFonts w:ascii="Arial" w:hAnsi="Arial" w:cs="Arial"/>
+          <w:bCs/>
+          <w:sz w:val="21"/>
+          <w:szCs w:val="21"/>
+          <w:lang w:val="en-NG"/>
+        </w:rPr>
+        <w:t xml:space="preserve"> detailed progress reports on ongoing projects in the subsidiaries and group at large.</w:t>
+      </w:r>
+    </w:p>
+    <w:p>
+      <w:pPr>
+        <w:pStyle w:val="NoSpacing"/>
+        <w:numPr>
+          <w:ilvl w:val="0"/>
+          <w:numId w:val="28"/>
+        </w:numPr>
+        <w:rPr>
+          <w:rFonts w:ascii="Arial" w:hAnsi="Arial" w:cs="Arial"/>
+          <w:bCs/>
+          <w:sz w:val="21"/>
+          <w:szCs w:val="21"/>
+          <w:lang w:val="en-NG"/>
+        </w:rPr>
+      </w:pPr>
+      <w:r>
+        <w:rPr>
+          <w:rFonts w:ascii="Arial" w:hAnsi="Arial" w:cs="Arial"/>
+          <w:bCs/>
+          <w:sz w:val="21"/>
+          <w:szCs w:val="21"/>
+          <w:lang w:val="en-NG"/>
+        </w:rPr>
+        <w:t>I prepare and share training materials to aid</w:t>
+      </w:r>
+      <w:r>
+        <w:rPr>
+          <w:rFonts w:ascii="Arial" w:hAnsi="Arial" w:cs="Arial"/>
+          <w:bCs/>
+          <w:sz w:val="21"/>
+          <w:szCs w:val="21"/>
+          <w:lang w:val="en-US"/>
+        </w:rPr>
+        <w:t xml:space="preserve"> subsidiary IT Reps</w:t>
+      </w:r>
+      <w:r>
+        <w:rPr>
+          <w:rFonts w:ascii="Arial" w:hAnsi="Arial" w:cs="Arial"/>
+          <w:bCs/>
+          <w:sz w:val="21"/>
+          <w:szCs w:val="21"/>
+          <w:lang w:val="en-NG"/>
+        </w:rPr>
+        <w:t xml:space="preserve"> </w:t>
       </w:r>
       <w:r>
         <w:rPr>
@@ -1879,7 +1903,6 @@
           <w:rFonts w:ascii="Arial" w:hAnsi="Arial" w:cs="Arial"/>
           <w:b/>
         </w:rPr>
-        <w:lastRenderedPageBreak/>
         <w:t>EDUCATION</w:t>
       </w:r>
     </w:p>
@@ -7377,15 +7400,6 @@
 </file>
 
 <file path=customXml/item2.xml><?xml version="1.0" encoding="utf-8"?>
-<?mso-contentType ?>
-<FormTemplates xmlns="http://schemas.microsoft.com/sharepoint/v3/contenttype/forms">
-  <Display>DocumentLibraryForm</Display>
-  <Edit>DocumentLibraryForm</Edit>
-  <New>DocumentLibraryForm</New>
-</FormTemplates>
-</file>
-
-<file path=customXml/item3.xml><?xml version="1.0" encoding="utf-8"?>
 <ct:contentTypeSchema xmlns:ct="http://schemas.microsoft.com/office/2006/metadata/contentType" xmlns:ma="http://schemas.microsoft.com/office/2006/metadata/properties/metaAttributes" ct:_="" ma:_="" ma:contentTypeName="Document" ma:contentTypeID="0x010100A70A8435BCD7374DBF84DC0E77382B8D" ma:contentTypeVersion="12" ma:contentTypeDescription="Create a new document." ma:contentTypeScope="" ma:versionID="7e93b41136692e5cd9de805b48dab6e2">
   <xsd:schema xmlns:xsd="http://www.w3.org/2001/XMLSchema" xmlns:xs="http://www.w3.org/2001/XMLSchema" xmlns:p="http://schemas.microsoft.com/office/2006/metadata/properties" xmlns:ns3="b735fd71-8182-4c00-89dd-126fc4d5ff37" xmlns:ns4="90e16150-032f-47bc-a2b7-165df511512c" targetNamespace="http://schemas.microsoft.com/office/2006/metadata/properties" ma:root="true" ma:fieldsID="8a57b39e01bffb4d6ec5203a512e7c7b" ns3:_="" ns4:_="">
     <xsd:import namespace="b735fd71-8182-4c00-89dd-126fc4d5ff37"/>
@@ -7602,6 +7616,15 @@
 </ct:contentTypeSchema>
 </file>
 
+<file path=customXml/item3.xml><?xml version="1.0" encoding="utf-8"?>
+<?mso-contentType ?>
+<FormTemplates xmlns="http://schemas.microsoft.com/sharepoint/v3/contenttype/forms">
+  <Display>DocumentLibraryForm</Display>
+  <Edit>DocumentLibraryForm</Edit>
+  <New>DocumentLibraryForm</New>
+</FormTemplates>
+</file>
+
 <file path=customXml/itemProps1.xml><?xml version="1.0" encoding="utf-8"?>
 <ds:datastoreItem xmlns:ds="http://schemas.openxmlformats.org/officeDocument/2006/customXml" ds:itemID="{39C7D19D-8EB0-4258-949B-96D5D5BD3038}">
   <ds:schemaRefs>
@@ -7612,14 +7635,6 @@
 </file>
 
 <file path=customXml/itemProps2.xml><?xml version="1.0" encoding="utf-8"?>
-<ds:datastoreItem xmlns:ds="http://schemas.openxmlformats.org/officeDocument/2006/customXml" ds:itemID="{62DEA428-6D1B-4C3F-AEF4-E902D0E10E77}">
-  <ds:schemaRefs>
-    <ds:schemaRef ds:uri="http://schemas.microsoft.com/sharepoint/v3/contenttype/forms"/>
-  </ds:schemaRefs>
-</ds:datastoreItem>
-</file>
-
-<file path=customXml/itemProps3.xml><?xml version="1.0" encoding="utf-8"?>
 <ds:datastoreItem xmlns:ds="http://schemas.openxmlformats.org/officeDocument/2006/customXml" ds:itemID="{6454E90D-35DA-4EAC-9CD4-F040E2C8ECE9}">
   <ds:schemaRefs>
     <ds:schemaRef ds:uri="http://schemas.microsoft.com/office/2006/metadata/contentType"/>
@@ -7636,4 +7651,12 @@
     <ds:schemaRef ds:uri="http://schemas.microsoft.com/internal/obd"/>
   </ds:schemaRefs>
 </ds:datastoreItem>
+</file>
+
+<file path=customXml/itemProps3.xml><?xml version="1.0" encoding="utf-8"?>
+<ds:datastoreItem xmlns:ds="http://schemas.openxmlformats.org/officeDocument/2006/customXml" ds:itemID="{62DEA428-6D1B-4C3F-AEF4-E902D0E10E77}">
+  <ds:schemaRefs>
+    <ds:schemaRef ds:uri="http://schemas.microsoft.com/sharepoint/v3/contenttype/forms"/>
+  </ds:schemaRefs>
+</ds:datastoreItem>
 </file>
</xml_diff>